<commit_message>
cetak label topi n sepatu bn dp3t24
</commit_message>
<xml_diff>
--- a/5.  BLACKNAVY DP 3T24(PUTIH)/Setting Label.docx
+++ b/5.  BLACKNAVY DP 3T24(PUTIH)/Setting Label.docx
@@ -1,6 +1,6 @@
 
 <file path=word/document.xml><?xml version="1.0" encoding="utf-8"?>
-<w:document xmlns:wpc="http://schemas.microsoft.com/office/word/2010/wordprocessingCanvas" xmlns:cx="http://schemas.microsoft.com/office/drawing/2014/chartex" xmlns:cx1="http://schemas.microsoft.com/office/drawing/2015/9/8/chartex" xmlns:cx2="http://schemas.microsoft.com/office/drawing/2015/10/21/chartex" xmlns:cx3="http://schemas.microsoft.com/office/drawing/2016/5/9/chartex" xmlns:cx4="http://schemas.microsoft.com/office/drawing/2016/5/10/chartex" xmlns:cx5="http://schemas.microsoft.com/office/drawing/2016/5/11/chartex" xmlns:cx6="http://schemas.microsoft.com/office/drawing/2016/5/12/chartex" xmlns:cx7="http://schemas.microsoft.com/office/drawing/2016/5/13/chartex" xmlns:cx8="http://schemas.microsoft.com/office/drawing/2016/5/14/chartex" xmlns:mc="http://schemas.openxmlformats.org/markup-compatibility/2006" xmlns:aink="http://schemas.microsoft.com/office/drawing/2016/ink" xmlns:am3d="http://schemas.microsoft.com/office/drawing/2017/model3d" xmlns:o="urn:schemas-microsoft-com:office:office" xmlns:r="http://schemas.openxmlformats.org/officeDocument/2006/relationships" xmlns:m="http://schemas.openxmlformats.org/officeDocument/2006/math" xmlns:v="urn:schemas-microsoft-com:vml" xmlns:wp14="http://schemas.microsoft.com/office/word/2010/wordprocessingDrawing" xmlns:wp="http://schemas.openxmlformats.org/drawingml/2006/wordprocessingDrawing" xmlns:w10="urn:schemas-microsoft-com:office:word" xmlns:w="http://schemas.openxmlformats.org/wordprocessingml/2006/main" xmlns:w14="http://schemas.microsoft.com/office/word/2010/wordml" xmlns:w15="http://schemas.microsoft.com/office/word/2012/wordml" xmlns:w16cex="http://schemas.microsoft.com/office/word/2018/wordml/cex" xmlns:w16cid="http://schemas.microsoft.com/office/word/2016/wordml/cid" xmlns:w16="http://schemas.microsoft.com/office/word/2018/wordml" xmlns:w16se="http://schemas.microsoft.com/office/word/2015/wordml/symex" xmlns:wpg="http://schemas.microsoft.com/office/word/2010/wordprocessingGroup" xmlns:wpi="http://schemas.microsoft.com/office/word/2010/wordprocessingInk" xmlns:wne="http://schemas.microsoft.com/office/word/2006/wordml" xmlns:wps="http://schemas.microsoft.com/office/word/2010/wordprocessingShape" mc:Ignorable="w14 w15 w16se w16cid w16 w16cex wp14">
+<w:document xmlns:wpc="http://schemas.microsoft.com/office/word/2010/wordprocessingCanvas" xmlns:cx="http://schemas.microsoft.com/office/drawing/2014/chartex" xmlns:cx1="http://schemas.microsoft.com/office/drawing/2015/9/8/chartex" xmlns:cx2="http://schemas.microsoft.com/office/drawing/2015/10/21/chartex" xmlns:cx3="http://schemas.microsoft.com/office/drawing/2016/5/9/chartex" xmlns:cx4="http://schemas.microsoft.com/office/drawing/2016/5/10/chartex" xmlns:cx5="http://schemas.microsoft.com/office/drawing/2016/5/11/chartex" xmlns:cx6="http://schemas.microsoft.com/office/drawing/2016/5/12/chartex" xmlns:cx7="http://schemas.microsoft.com/office/drawing/2016/5/13/chartex" xmlns:cx8="http://schemas.microsoft.com/office/drawing/2016/5/14/chartex" xmlns:mc="http://schemas.openxmlformats.org/markup-compatibility/2006" xmlns:aink="http://schemas.microsoft.com/office/drawing/2016/ink" xmlns:am3d="http://schemas.microsoft.com/office/drawing/2017/model3d" xmlns:o="urn:schemas-microsoft-com:office:office" xmlns:r="http://schemas.openxmlformats.org/officeDocument/2006/relationships" xmlns:m="http://schemas.openxmlformats.org/officeDocument/2006/math" xmlns:v="urn:schemas-microsoft-com:vml" xmlns:wp14="http://schemas.microsoft.com/office/word/2010/wordprocessingDrawing" xmlns:wp="http://schemas.openxmlformats.org/drawingml/2006/wordprocessingDrawing" xmlns:w10="urn:schemas-microsoft-com:office:word" xmlns:w="http://schemas.openxmlformats.org/wordprocessingml/2006/main" xmlns:w14="http://schemas.microsoft.com/office/word/2010/wordml" xmlns:w15="http://schemas.microsoft.com/office/word/2012/wordml" xmlns:w16cex="http://schemas.microsoft.com/office/word/2018/wordml/cex" xmlns:w16cid="http://schemas.microsoft.com/office/word/2016/wordml/cid" xmlns:w16="http://schemas.microsoft.com/office/word/2018/wordml" xmlns:w16sdtdh="http://schemas.microsoft.com/office/word/2020/wordml/sdtdatahash" xmlns:w16se="http://schemas.microsoft.com/office/word/2015/wordml/symex" xmlns:wpg="http://schemas.microsoft.com/office/word/2010/wordprocessingGroup" xmlns:wpi="http://schemas.microsoft.com/office/word/2010/wordprocessingInk" xmlns:wne="http://schemas.microsoft.com/office/word/2006/wordml" xmlns:wps="http://schemas.microsoft.com/office/word/2010/wordprocessingShape" mc:Ignorable="w14 w15 w16se w16cid w16 w16cex w16sdtdh wp14">
   <w:body>
     <w:tbl>
       <w:tblPr>
@@ -80,7 +80,7 @@
                 <w:noProof/>
                 <w:sz w:val="28"/>
               </w:rPr>
-              <w:t>«NO»</w:t>
+              <w:t>C1</w:t>
             </w:r>
             <w:r>
               <w:rPr>
@@ -126,7 +126,7 @@
                 <w:noProof/>
                 <w:sz w:val="24"/>
               </w:rPr>
-              <w:t>«NAMA»</w:t>
+              <w:t>ABDUL HADI</w:t>
             </w:r>
             <w:r>
               <w:rPr>
@@ -207,7 +207,7 @@
                 <w:szCs w:val="48"/>
                 <w:lang w:val="en-US"/>
               </w:rPr>
-              <w:t>«TOPI»</w:t>
+              <w:t>57</w:t>
             </w:r>
             <w:r>
               <w:rPr>
@@ -259,7 +259,7 @@
                 <w:sz w:val="28"/>
                 <w:szCs w:val="36"/>
               </w:rPr>
-              <w:t>«GENDER»</w:t>
+              <w:t>PRIA</w:t>
             </w:r>
             <w:r>
               <w:rPr>
@@ -305,7 +305,7 @@
                 <w:b/>
                 <w:noProof/>
               </w:rPr>
-              <w:t>«KELAS»</w:t>
+              <w:t>DP 3 TEKNIKA "A" / 24</w:t>
             </w:r>
             <w:r>
               <w:rPr>
@@ -356,55 +356,86 @@
                 <w:rFonts w:ascii="Arial" w:hAnsi="Arial" w:cs="Arial"/>
                 <w:sz w:val="14"/>
               </w:rPr>
+              <w:fldChar w:fldCharType="end"/>
+            </w:r>
+            <w:r>
+              <w:rPr>
+                <w:rFonts w:ascii="Arial" w:hAnsi="Arial" w:cs="Arial"/>
+                <w:sz w:val="14"/>
+              </w:rPr>
+              <w:br/>
+            </w:r>
+            <w:r>
+              <w:rPr>
+                <w:rFonts w:ascii="Arial" w:hAnsi="Arial" w:cs="Arial"/>
+                <w:sz w:val="28"/>
+              </w:rPr>
+              <w:t xml:space="preserve">NO : </w:t>
+            </w:r>
+            <w:r>
+              <w:rPr>
+                <w:rFonts w:ascii="Arial" w:hAnsi="Arial" w:cs="Arial"/>
+                <w:sz w:val="28"/>
+              </w:rPr>
+              <w:fldChar w:fldCharType="begin"/>
+            </w:r>
+            <w:r>
+              <w:rPr>
+                <w:rFonts w:ascii="Arial" w:hAnsi="Arial" w:cs="Arial"/>
+                <w:sz w:val="28"/>
+              </w:rPr>
+              <w:instrText xml:space="preserve"> MERGEFIELD NO </w:instrText>
+            </w:r>
+            <w:r>
+              <w:rPr>
+                <w:rFonts w:ascii="Arial" w:hAnsi="Arial" w:cs="Arial"/>
+                <w:sz w:val="28"/>
+              </w:rPr>
               <w:fldChar w:fldCharType="separate"/>
             </w:r>
             <w:r>
               <w:rPr>
                 <w:rFonts w:ascii="Arial" w:hAnsi="Arial" w:cs="Arial"/>
                 <w:noProof/>
-                <w:sz w:val="14"/>
-              </w:rPr>
-              <w:t>«Next Record»</w:t>
-            </w:r>
-            <w:r>
-              <w:rPr>
-                <w:rFonts w:ascii="Arial" w:hAnsi="Arial" w:cs="Arial"/>
-                <w:sz w:val="14"/>
+                <w:sz w:val="28"/>
+              </w:rPr>
+              <w:t>C2</w:t>
+            </w:r>
+            <w:r>
+              <w:rPr>
+                <w:rFonts w:ascii="Arial" w:hAnsi="Arial" w:cs="Arial"/>
+                <w:sz w:val="28"/>
               </w:rPr>
               <w:fldChar w:fldCharType="end"/>
             </w:r>
-            <w:r>
-              <w:rPr>
-                <w:rFonts w:ascii="Arial" w:hAnsi="Arial" w:cs="Arial"/>
-                <w:sz w:val="14"/>
-              </w:rPr>
-              <w:br/>
-            </w:r>
-            <w:r>
-              <w:rPr>
-                <w:rFonts w:ascii="Arial" w:hAnsi="Arial" w:cs="Arial"/>
-                <w:sz w:val="28"/>
-              </w:rPr>
-              <w:t xml:space="preserve">NO : </w:t>
-            </w:r>
-            <w:r>
-              <w:rPr>
-                <w:rFonts w:ascii="Arial" w:hAnsi="Arial" w:cs="Arial"/>
-                <w:sz w:val="28"/>
+          </w:p>
+          <w:p>
+            <w:pPr>
+              <w:spacing w:line="276" w:lineRule="auto"/>
+              <w:jc w:val="center"/>
+              <w:rPr>
+                <w:rFonts w:ascii="Arial" w:hAnsi="Arial" w:cs="Arial"/>
+                <w:sz w:val="24"/>
+              </w:rPr>
+            </w:pPr>
+            <w:r>
+              <w:rPr>
+                <w:rFonts w:ascii="Arial" w:hAnsi="Arial" w:cs="Arial"/>
+                <w:sz w:val="24"/>
               </w:rPr>
               <w:fldChar w:fldCharType="begin"/>
             </w:r>
             <w:r>
               <w:rPr>
                 <w:rFonts w:ascii="Arial" w:hAnsi="Arial" w:cs="Arial"/>
-                <w:sz w:val="28"/>
-              </w:rPr>
-              <w:instrText xml:space="preserve"> MERGEFIELD NO </w:instrText>
-            </w:r>
-            <w:r>
-              <w:rPr>
-                <w:rFonts w:ascii="Arial" w:hAnsi="Arial" w:cs="Arial"/>
-                <w:sz w:val="28"/>
+                <w:sz w:val="24"/>
+              </w:rPr>
+              <w:instrText xml:space="preserve"> MERGEFIELD NAMA </w:instrText>
+            </w:r>
+            <w:r>
+              <w:rPr>
+                <w:rFonts w:ascii="Arial" w:hAnsi="Arial" w:cs="Arial"/>
+                <w:sz w:val="24"/>
               </w:rPr>
               <w:fldChar w:fldCharType="separate"/>
             </w:r>
@@ -412,55 +443,9 @@
               <w:rPr>
                 <w:rFonts w:ascii="Arial" w:hAnsi="Arial" w:cs="Arial"/>
                 <w:noProof/>
-                <w:sz w:val="28"/>
-              </w:rPr>
-              <w:t>«NO»</w:t>
-            </w:r>
-            <w:r>
-              <w:rPr>
-                <w:rFonts w:ascii="Arial" w:hAnsi="Arial" w:cs="Arial"/>
-                <w:sz w:val="28"/>
-              </w:rPr>
-              <w:fldChar w:fldCharType="end"/>
-            </w:r>
-          </w:p>
-          <w:p>
-            <w:pPr>
-              <w:spacing w:line="276" w:lineRule="auto"/>
-              <w:jc w:val="center"/>
-              <w:rPr>
-                <w:rFonts w:ascii="Arial" w:hAnsi="Arial" w:cs="Arial"/>
-                <w:sz w:val="24"/>
-              </w:rPr>
-            </w:pPr>
-            <w:r>
-              <w:rPr>
-                <w:rFonts w:ascii="Arial" w:hAnsi="Arial" w:cs="Arial"/>
-                <w:sz w:val="24"/>
-              </w:rPr>
-              <w:fldChar w:fldCharType="begin"/>
-            </w:r>
-            <w:r>
-              <w:rPr>
-                <w:rFonts w:ascii="Arial" w:hAnsi="Arial" w:cs="Arial"/>
-                <w:sz w:val="24"/>
-              </w:rPr>
-              <w:instrText xml:space="preserve"> MERGEFIELD NAMA </w:instrText>
-            </w:r>
-            <w:r>
-              <w:rPr>
-                <w:rFonts w:ascii="Arial" w:hAnsi="Arial" w:cs="Arial"/>
-                <w:sz w:val="24"/>
-              </w:rPr>
-              <w:fldChar w:fldCharType="separate"/>
-            </w:r>
-            <w:r>
-              <w:rPr>
-                <w:rFonts w:ascii="Arial" w:hAnsi="Arial" w:cs="Arial"/>
-                <w:noProof/>
-                <w:sz w:val="24"/>
-              </w:rPr>
-              <w:t>«NAMA»</w:t>
+                <w:sz w:val="24"/>
+              </w:rPr>
+              <w:t>ABDULLAH MAKARIM</w:t>
             </w:r>
             <w:r>
               <w:rPr>
@@ -540,7 +525,7 @@
                 <w:szCs w:val="48"/>
                 <w:lang w:val="en-US"/>
               </w:rPr>
-              <w:t>«TOPI»</w:t>
+              <w:t>56</w:t>
             </w:r>
             <w:r>
               <w:rPr>
@@ -593,7 +578,7 @@
                 <w:sz w:val="28"/>
                 <w:szCs w:val="36"/>
               </w:rPr>
-              <w:t>«GENDER»</w:t>
+              <w:t>PRIA</w:t>
             </w:r>
             <w:r>
               <w:rPr>
@@ -639,7 +624,7 @@
                 <w:b/>
                 <w:noProof/>
               </w:rPr>
-              <w:t>«KELAS»</w:t>
+              <w:t>DP 3 TEKNIKA "A" / 24</w:t>
             </w:r>
             <w:r>
               <w:rPr>
@@ -690,55 +675,86 @@
                 <w:rFonts w:ascii="Arial" w:hAnsi="Arial" w:cs="Arial"/>
                 <w:sz w:val="14"/>
               </w:rPr>
+              <w:fldChar w:fldCharType="end"/>
+            </w:r>
+            <w:r>
+              <w:rPr>
+                <w:rFonts w:ascii="Arial" w:hAnsi="Arial" w:cs="Arial"/>
+                <w:sz w:val="14"/>
+              </w:rPr>
+              <w:br/>
+            </w:r>
+            <w:r>
+              <w:rPr>
+                <w:rFonts w:ascii="Arial" w:hAnsi="Arial" w:cs="Arial"/>
+                <w:sz w:val="28"/>
+              </w:rPr>
+              <w:t xml:space="preserve">NO : </w:t>
+            </w:r>
+            <w:r>
+              <w:rPr>
+                <w:rFonts w:ascii="Arial" w:hAnsi="Arial" w:cs="Arial"/>
+                <w:sz w:val="28"/>
+              </w:rPr>
+              <w:fldChar w:fldCharType="begin"/>
+            </w:r>
+            <w:r>
+              <w:rPr>
+                <w:rFonts w:ascii="Arial" w:hAnsi="Arial" w:cs="Arial"/>
+                <w:sz w:val="28"/>
+              </w:rPr>
+              <w:instrText xml:space="preserve"> MERGEFIELD NO </w:instrText>
+            </w:r>
+            <w:r>
+              <w:rPr>
+                <w:rFonts w:ascii="Arial" w:hAnsi="Arial" w:cs="Arial"/>
+                <w:sz w:val="28"/>
+              </w:rPr>
               <w:fldChar w:fldCharType="separate"/>
             </w:r>
             <w:r>
               <w:rPr>
                 <w:rFonts w:ascii="Arial" w:hAnsi="Arial" w:cs="Arial"/>
                 <w:noProof/>
-                <w:sz w:val="14"/>
-              </w:rPr>
-              <w:t>«Next Record»</w:t>
-            </w:r>
-            <w:r>
-              <w:rPr>
-                <w:rFonts w:ascii="Arial" w:hAnsi="Arial" w:cs="Arial"/>
-                <w:sz w:val="14"/>
+                <w:sz w:val="28"/>
+              </w:rPr>
+              <w:t>C3</w:t>
+            </w:r>
+            <w:r>
+              <w:rPr>
+                <w:rFonts w:ascii="Arial" w:hAnsi="Arial" w:cs="Arial"/>
+                <w:sz w:val="28"/>
               </w:rPr>
               <w:fldChar w:fldCharType="end"/>
             </w:r>
-            <w:r>
-              <w:rPr>
-                <w:rFonts w:ascii="Arial" w:hAnsi="Arial" w:cs="Arial"/>
-                <w:sz w:val="14"/>
-              </w:rPr>
-              <w:br/>
-            </w:r>
-            <w:r>
-              <w:rPr>
-                <w:rFonts w:ascii="Arial" w:hAnsi="Arial" w:cs="Arial"/>
-                <w:sz w:val="28"/>
-              </w:rPr>
-              <w:t xml:space="preserve">NO : </w:t>
-            </w:r>
-            <w:r>
-              <w:rPr>
-                <w:rFonts w:ascii="Arial" w:hAnsi="Arial" w:cs="Arial"/>
-                <w:sz w:val="28"/>
+          </w:p>
+          <w:p>
+            <w:pPr>
+              <w:spacing w:line="276" w:lineRule="auto"/>
+              <w:jc w:val="center"/>
+              <w:rPr>
+                <w:rFonts w:ascii="Arial" w:hAnsi="Arial" w:cs="Arial"/>
+                <w:sz w:val="24"/>
+              </w:rPr>
+            </w:pPr>
+            <w:r>
+              <w:rPr>
+                <w:rFonts w:ascii="Arial" w:hAnsi="Arial" w:cs="Arial"/>
+                <w:sz w:val="24"/>
               </w:rPr>
               <w:fldChar w:fldCharType="begin"/>
             </w:r>
             <w:r>
               <w:rPr>
                 <w:rFonts w:ascii="Arial" w:hAnsi="Arial" w:cs="Arial"/>
-                <w:sz w:val="28"/>
-              </w:rPr>
-              <w:instrText xml:space="preserve"> MERGEFIELD NO </w:instrText>
-            </w:r>
-            <w:r>
-              <w:rPr>
-                <w:rFonts w:ascii="Arial" w:hAnsi="Arial" w:cs="Arial"/>
-                <w:sz w:val="28"/>
+                <w:sz w:val="24"/>
+              </w:rPr>
+              <w:instrText xml:space="preserve"> MERGEFIELD NAMA </w:instrText>
+            </w:r>
+            <w:r>
+              <w:rPr>
+                <w:rFonts w:ascii="Arial" w:hAnsi="Arial" w:cs="Arial"/>
+                <w:sz w:val="24"/>
               </w:rPr>
               <w:fldChar w:fldCharType="separate"/>
             </w:r>
@@ -746,55 +762,9 @@
               <w:rPr>
                 <w:rFonts w:ascii="Arial" w:hAnsi="Arial" w:cs="Arial"/>
                 <w:noProof/>
-                <w:sz w:val="28"/>
-              </w:rPr>
-              <w:t>«NO»</w:t>
-            </w:r>
-            <w:r>
-              <w:rPr>
-                <w:rFonts w:ascii="Arial" w:hAnsi="Arial" w:cs="Arial"/>
-                <w:sz w:val="28"/>
-              </w:rPr>
-              <w:fldChar w:fldCharType="end"/>
-            </w:r>
-          </w:p>
-          <w:p>
-            <w:pPr>
-              <w:spacing w:line="276" w:lineRule="auto"/>
-              <w:jc w:val="center"/>
-              <w:rPr>
-                <w:rFonts w:ascii="Arial" w:hAnsi="Arial" w:cs="Arial"/>
-                <w:sz w:val="24"/>
-              </w:rPr>
-            </w:pPr>
-            <w:r>
-              <w:rPr>
-                <w:rFonts w:ascii="Arial" w:hAnsi="Arial" w:cs="Arial"/>
-                <w:sz w:val="24"/>
-              </w:rPr>
-              <w:fldChar w:fldCharType="begin"/>
-            </w:r>
-            <w:r>
-              <w:rPr>
-                <w:rFonts w:ascii="Arial" w:hAnsi="Arial" w:cs="Arial"/>
-                <w:sz w:val="24"/>
-              </w:rPr>
-              <w:instrText xml:space="preserve"> MERGEFIELD NAMA </w:instrText>
-            </w:r>
-            <w:r>
-              <w:rPr>
-                <w:rFonts w:ascii="Arial" w:hAnsi="Arial" w:cs="Arial"/>
-                <w:sz w:val="24"/>
-              </w:rPr>
-              <w:fldChar w:fldCharType="separate"/>
-            </w:r>
-            <w:r>
-              <w:rPr>
-                <w:rFonts w:ascii="Arial" w:hAnsi="Arial" w:cs="Arial"/>
-                <w:noProof/>
-                <w:sz w:val="24"/>
-              </w:rPr>
-              <w:t>«NAMA»</w:t>
+                <w:sz w:val="24"/>
+              </w:rPr>
+              <w:t>ACEP KUSNADI</w:t>
             </w:r>
             <w:r>
               <w:rPr>
@@ -874,7 +844,7 @@
                 <w:szCs w:val="48"/>
                 <w:lang w:val="en-US"/>
               </w:rPr>
-              <w:t>«TOPI»</w:t>
+              <w:t>54</w:t>
             </w:r>
             <w:r>
               <w:rPr>
@@ -926,7 +896,7 @@
                 <w:sz w:val="24"/>
                 <w:szCs w:val="44"/>
               </w:rPr>
-              <w:t>«GENDER»</w:t>
+              <w:t>PRIA</w:t>
             </w:r>
             <w:r>
               <w:rPr>
@@ -972,7 +942,7 @@
                 <w:b/>
                 <w:noProof/>
               </w:rPr>
-              <w:t>«KELAS»</w:t>
+              <w:t>DP 3 TEKNIKA "A" / 24</w:t>
             </w:r>
             <w:r>
               <w:rPr>
@@ -1005,7 +975,7 @@
 </file>
 
 <file path=word/styles.xml><?xml version="1.0" encoding="utf-8"?>
-<w:styles xmlns:mc="http://schemas.openxmlformats.org/markup-compatibility/2006" xmlns:r="http://schemas.openxmlformats.org/officeDocument/2006/relationships" xmlns:w="http://schemas.openxmlformats.org/wordprocessingml/2006/main" xmlns:w14="http://schemas.microsoft.com/office/word/2010/wordml" xmlns:w15="http://schemas.microsoft.com/office/word/2012/wordml" xmlns:w16cex="http://schemas.microsoft.com/office/word/2018/wordml/cex" xmlns:w16cid="http://schemas.microsoft.com/office/word/2016/wordml/cid" xmlns:w16="http://schemas.microsoft.com/office/word/2018/wordml" xmlns:w16se="http://schemas.microsoft.com/office/word/2015/wordml/symex" mc:Ignorable="w14 w15 w16se w16cid w16 w16cex">
+<w:styles xmlns:mc="http://schemas.openxmlformats.org/markup-compatibility/2006" xmlns:r="http://schemas.openxmlformats.org/officeDocument/2006/relationships" xmlns:w="http://schemas.openxmlformats.org/wordprocessingml/2006/main" xmlns:w14="http://schemas.microsoft.com/office/word/2010/wordml" xmlns:w15="http://schemas.microsoft.com/office/word/2012/wordml" xmlns:w16cex="http://schemas.microsoft.com/office/word/2018/wordml/cex" xmlns:w16cid="http://schemas.microsoft.com/office/word/2016/wordml/cid" xmlns:w16="http://schemas.microsoft.com/office/word/2018/wordml" xmlns:w16sdtdh="http://schemas.microsoft.com/office/word/2020/wordml/sdtdatahash" xmlns:w16se="http://schemas.microsoft.com/office/word/2015/wordml/symex" mc:Ignorable="w14 w15 w16se w16cid w16 w16cex w16sdtdh">
   <w:docDefaults>
     <w:rPrDefault>
       <w:rPr>

</xml_diff>